<commit_message>
Moved some files around
</commit_message>
<xml_diff>
--- a/Laravel Vs Symfony/Laravel Vs Symfony.docx
+++ b/Laravel Vs Symfony/Laravel Vs Symfony.docx
@@ -11539,9 +11539,6 @@
         <w:t xml:space="preserve">: </w:t>
       </w:r>
       <w:r>
-        <w:rPr>
-          <w:b/>
-        </w:rPr>
         <w:t>2.1205</w:t>
       </w:r>
       <w:r>
@@ -12831,48 +12828,468 @@
       </w:r>
     </w:p>
     <w:p>
-      <w:r>
-        <w:br w:type="page"/>
-      </w:r>
+      <w:pPr>
+        <w:pStyle w:val="Heading1"/>
+      </w:pPr>
+      <w:proofErr w:type="spellStart"/>
+      <w:r>
+        <w:t>Results</w:t>
+      </w:r>
+      <w:proofErr w:type="spellEnd"/>
+      <w:r>
+        <w:t>:</w:t>
+      </w:r>
+    </w:p>
+    <w:tbl>
+      <w:tblPr>
+        <w:tblStyle w:val="TableGrid"/>
+        <w:tblW w:w="0" w:type="auto"/>
+        <w:tblLayout w:type="fixed"/>
+        <w:tblLook w:val="04A0" w:firstRow="1" w:lastRow="0" w:firstColumn="1" w:lastColumn="0" w:noHBand="0" w:noVBand="1"/>
+      </w:tblPr>
+      <w:tblGrid>
+        <w:gridCol w:w="2965"/>
+        <w:gridCol w:w="1080"/>
+        <w:gridCol w:w="1170"/>
+        <w:gridCol w:w="1890"/>
+        <w:gridCol w:w="1911"/>
+      </w:tblGrid>
+      <w:tr>
+        <w:tc>
+          <w:tcPr>
+            <w:tcW w:w="2965" w:type="dxa"/>
+          </w:tcPr>
+          <w:p>
+            <w:r>
+              <w:t>Benchmarks</w:t>
+            </w:r>
+          </w:p>
+        </w:tc>
+        <w:tc>
+          <w:tcPr>
+            <w:tcW w:w="1080" w:type="dxa"/>
+          </w:tcPr>
+          <w:p>
+            <w:r>
+              <w:t>Eloquent</w:t>
+            </w:r>
+          </w:p>
+        </w:tc>
+        <w:tc>
+          <w:tcPr>
+            <w:tcW w:w="1170" w:type="dxa"/>
+          </w:tcPr>
+          <w:p>
+            <w:r>
+              <w:t>Doctrine</w:t>
+            </w:r>
+          </w:p>
+        </w:tc>
+        <w:tc>
+          <w:tcPr>
+            <w:tcW w:w="1890" w:type="dxa"/>
+          </w:tcPr>
+          <w:p>
+            <w:r>
+              <w:t>Winner</w:t>
+            </w:r>
+          </w:p>
+        </w:tc>
+        <w:tc>
+          <w:tcPr>
+            <w:tcW w:w="1911" w:type="dxa"/>
+          </w:tcPr>
+          <w:p>
+            <w:proofErr w:type="spellStart"/>
+            <w:r>
+              <w:t>Faster</w:t>
+            </w:r>
+            <w:proofErr w:type="spellEnd"/>
+          </w:p>
+        </w:tc>
+      </w:tr>
+      <w:tr>
+        <w:tc>
+          <w:tcPr>
+            <w:tcW w:w="2965" w:type="dxa"/>
+          </w:tcPr>
+          <w:p>
+            <w:r>
+              <w:t xml:space="preserve">Write </w:t>
+            </w:r>
+            <w:proofErr w:type="spellStart"/>
+            <w:r>
+              <w:t>with</w:t>
+            </w:r>
+            <w:proofErr w:type="spellEnd"/>
+            <w:r>
+              <w:t xml:space="preserve"> multiple </w:t>
+            </w:r>
+            <w:proofErr w:type="spellStart"/>
+            <w:r>
+              <w:t>persists</w:t>
+            </w:r>
+            <w:proofErr w:type="spellEnd"/>
+          </w:p>
+        </w:tc>
+        <w:tc>
+          <w:tcPr>
+            <w:tcW w:w="1080" w:type="dxa"/>
+          </w:tcPr>
+          <w:p>
+            <w:pPr>
+              <w:rPr>
+                <w:b/>
+              </w:rPr>
+            </w:pPr>
+            <w:r>
+              <w:rPr>
+                <w:b/>
+                <w:lang w:val="en-US"/>
+              </w:rPr>
+              <w:t>13.457 s</w:t>
+            </w:r>
+          </w:p>
+        </w:tc>
+        <w:tc>
+          <w:tcPr>
+            <w:tcW w:w="1170" w:type="dxa"/>
+          </w:tcPr>
+          <w:p>
+            <w:r>
+              <w:t>14.803</w:t>
+            </w:r>
+            <w:r>
+              <w:t xml:space="preserve"> s</w:t>
+            </w:r>
+          </w:p>
+        </w:tc>
+        <w:tc>
+          <w:tcPr>
+            <w:tcW w:w="1890" w:type="dxa"/>
+          </w:tcPr>
+          <w:p>
+            <w:r>
+              <w:t>Eloquent</w:t>
+            </w:r>
+          </w:p>
+        </w:tc>
+        <w:tc>
+          <w:tcPr>
+            <w:tcW w:w="1911" w:type="dxa"/>
+          </w:tcPr>
+          <w:p>
+            <w:pPr>
+              <w:rPr>
+                <w:color w:val="00B050"/>
+              </w:rPr>
+            </w:pPr>
+            <w:r>
+              <w:rPr>
+                <w:color w:val="00B050"/>
+              </w:rPr>
+              <w:t>9.09</w:t>
+            </w:r>
+            <w:r>
+              <w:rPr>
+                <w:color w:val="00B050"/>
+              </w:rPr>
+              <w:t xml:space="preserve"> </w:t>
+            </w:r>
+            <w:r>
+              <w:rPr>
+                <w:color w:val="00B050"/>
+              </w:rPr>
+              <w:t>%</w:t>
+            </w:r>
+          </w:p>
+        </w:tc>
+      </w:tr>
+      <w:tr>
+        <w:tc>
+          <w:tcPr>
+            <w:tcW w:w="2965" w:type="dxa"/>
+          </w:tcPr>
+          <w:p>
+            <w:r>
+              <w:t xml:space="preserve">Write </w:t>
+            </w:r>
+            <w:proofErr w:type="spellStart"/>
+            <w:r>
+              <w:t>with</w:t>
+            </w:r>
+            <w:proofErr w:type="spellEnd"/>
+            <w:r>
+              <w:t xml:space="preserve"> </w:t>
+            </w:r>
+            <w:proofErr w:type="spellStart"/>
+            <w:r>
+              <w:t>one</w:t>
+            </w:r>
+            <w:proofErr w:type="spellEnd"/>
+            <w:r>
+              <w:t xml:space="preserve"> </w:t>
+            </w:r>
+            <w:proofErr w:type="spellStart"/>
+            <w:r>
+              <w:t>persist</w:t>
+            </w:r>
+            <w:proofErr w:type="spellEnd"/>
+          </w:p>
+        </w:tc>
+        <w:tc>
+          <w:tcPr>
+            <w:tcW w:w="1080" w:type="dxa"/>
+          </w:tcPr>
+          <w:p>
+            <w:r>
+              <w:rPr>
+                <w:lang w:val="en-US"/>
+              </w:rPr>
+              <w:t>7</w:t>
+            </w:r>
+            <w:r>
+              <w:rPr>
+                <w:lang w:val="en-US"/>
+              </w:rPr>
+              <w:t>.</w:t>
+            </w:r>
+            <w:r>
+              <w:rPr>
+                <w:lang w:val="en-US"/>
+              </w:rPr>
+              <w:t>290</w:t>
+            </w:r>
+            <w:r>
+              <w:rPr>
+                <w:lang w:val="en-US"/>
+              </w:rPr>
+              <w:t xml:space="preserve"> s</w:t>
+            </w:r>
+          </w:p>
+        </w:tc>
+        <w:tc>
+          <w:tcPr>
+            <w:tcW w:w="1170" w:type="dxa"/>
+          </w:tcPr>
+          <w:p>
+            <w:pPr>
+              <w:rPr>
+                <w:b/>
+              </w:rPr>
+            </w:pPr>
+            <w:r>
+              <w:rPr>
+                <w:b/>
+              </w:rPr>
+              <w:t>2.120 s</w:t>
+            </w:r>
+          </w:p>
+        </w:tc>
+        <w:tc>
+          <w:tcPr>
+            <w:tcW w:w="1890" w:type="dxa"/>
+          </w:tcPr>
+          <w:p>
+            <w:r>
+              <w:t>Doctrine</w:t>
+            </w:r>
+          </w:p>
+        </w:tc>
+        <w:tc>
+          <w:tcPr>
+            <w:tcW w:w="1911" w:type="dxa"/>
+          </w:tcPr>
+          <w:p>
+            <w:pPr>
+              <w:rPr>
+                <w:color w:val="00B050"/>
+              </w:rPr>
+            </w:pPr>
+            <w:r>
+              <w:rPr>
+                <w:color w:val="00B050"/>
+              </w:rPr>
+              <w:t>343</w:t>
+            </w:r>
+            <w:r>
+              <w:rPr>
+                <w:color w:val="00B050"/>
+              </w:rPr>
+              <w:t>.</w:t>
+            </w:r>
+            <w:r>
+              <w:rPr>
+                <w:color w:val="00B050"/>
+              </w:rPr>
+              <w:t xml:space="preserve">86 </w:t>
+            </w:r>
+            <w:r>
+              <w:rPr>
+                <w:color w:val="00B050"/>
+              </w:rPr>
+              <w:t>%</w:t>
+            </w:r>
+          </w:p>
+        </w:tc>
+      </w:tr>
+      <w:tr>
+        <w:tc>
+          <w:tcPr>
+            <w:tcW w:w="2965" w:type="dxa"/>
+          </w:tcPr>
+          <w:p>
+            <w:r>
+              <w:t>Read</w:t>
+            </w:r>
+          </w:p>
+        </w:tc>
+        <w:tc>
+          <w:tcPr>
+            <w:tcW w:w="1080" w:type="dxa"/>
+          </w:tcPr>
+          <w:p>
+            <w:pPr>
+              <w:rPr>
+                <w:b/>
+              </w:rPr>
+            </w:pPr>
+            <w:r>
+              <w:rPr>
+                <w:b/>
+              </w:rPr>
+              <w:t>64.286 s</w:t>
+            </w:r>
+          </w:p>
+        </w:tc>
+        <w:tc>
+          <w:tcPr>
+            <w:tcW w:w="1170" w:type="dxa"/>
+          </w:tcPr>
+          <w:p>
+            <w:r>
+              <w:t>136.02</w:t>
+            </w:r>
+            <w:r>
+              <w:t>0 s</w:t>
+            </w:r>
+          </w:p>
+        </w:tc>
+        <w:tc>
+          <w:tcPr>
+            <w:tcW w:w="1890" w:type="dxa"/>
+          </w:tcPr>
+          <w:p>
+            <w:r>
+              <w:t>Eloquent</w:t>
+            </w:r>
+          </w:p>
+        </w:tc>
+        <w:tc>
+          <w:tcPr>
+            <w:tcW w:w="1911" w:type="dxa"/>
+          </w:tcPr>
+          <w:p>
+            <w:r>
+              <w:rPr>
+                <w:color w:val="00B050"/>
+              </w:rPr>
+              <w:t>211.58 %</w:t>
+            </w:r>
+          </w:p>
+        </w:tc>
+      </w:tr>
+    </w:tbl>
+    <w:p>
+      <w:pPr>
+        <w:rPr>
+          <w:rFonts w:ascii="Arial" w:hAnsi="Arial" w:cs="Arial"/>
+        </w:rPr>
+      </w:pPr>
     </w:p>
     <w:p>
       <w:pPr>
-        <w:rPr>
-          <w:rFonts w:asciiTheme="majorHAnsi" w:eastAsiaTheme="majorEastAsia" w:hAnsiTheme="majorHAnsi" w:cstheme="majorBidi"/>
-          <w:color w:val="2F5496" w:themeColor="accent1" w:themeShade="BF"/>
-          <w:sz w:val="32"/>
-          <w:szCs w:val="32"/>
-        </w:rPr>
-      </w:pPr>
+        <w:pStyle w:val="Heading1"/>
+      </w:pPr>
+      <w:r>
+        <w:t>Conclusie</w:t>
+      </w:r>
+    </w:p>
+    <w:p>
+      <w:r>
+        <w:t xml:space="preserve">Beide </w:t>
+      </w:r>
+      <w:proofErr w:type="spellStart"/>
+      <w:r>
+        <w:t>frameworks</w:t>
+      </w:r>
+      <w:proofErr w:type="spellEnd"/>
+      <w:r>
+        <w:t xml:space="preserve"> zijn enorm efficiënt in wat ze doen. </w:t>
+      </w:r>
+      <w:r>
+        <w:t xml:space="preserve">Het hangt er erg vanaf wat de noden zijn van de </w:t>
+      </w:r>
+      <w:proofErr w:type="spellStart"/>
+      <w:r>
+        <w:t>developer</w:t>
+      </w:r>
+      <w:proofErr w:type="spellEnd"/>
+      <w:r>
+        <w:t xml:space="preserve"> of het project om te zeggen wat het “beste” </w:t>
+      </w:r>
+      <w:proofErr w:type="spellStart"/>
+      <w:r>
+        <w:t>framework</w:t>
+      </w:r>
+      <w:proofErr w:type="spellEnd"/>
+      <w:r>
+        <w:t xml:space="preserve"> van de twee is.</w:t>
+      </w:r>
+    </w:p>
+    <w:p>
+      <w:r>
+        <w:t xml:space="preserve">Door dit onderzoek heb ik </w:t>
+      </w:r>
+      <w:r>
+        <w:t>alleszins</w:t>
+      </w:r>
+      <w:r>
+        <w:t xml:space="preserve"> de smaak te pakken om mijn kennis uit te breiden met het </w:t>
+      </w:r>
+      <w:proofErr w:type="spellStart"/>
+      <w:r>
+        <w:t>Symfony</w:t>
+      </w:r>
+      <w:proofErr w:type="spellEnd"/>
+      <w:r>
+        <w:t xml:space="preserve"> </w:t>
+      </w:r>
+      <w:proofErr w:type="spellStart"/>
+      <w:r>
+        <w:t>framework</w:t>
+      </w:r>
+      <w:proofErr w:type="spellEnd"/>
+      <w:r>
+        <w:t xml:space="preserve"> en mezelf te verdiepen in Doctrine.</w:t>
+      </w:r>
       <w:bookmarkStart w:id="0" w:name="_GoBack"/>
       <w:bookmarkEnd w:id="0"/>
       <w:r>
-        <w:lastRenderedPageBreak/>
         <w:br w:type="page"/>
       </w:r>
     </w:p>
     <w:p>
       <w:pPr>
-        <w:pStyle w:val="Heading1"/>
-      </w:pPr>
-    </w:p>
-    <w:p>
-      <w:pPr>
-        <w:rPr>
-          <w:rFonts w:ascii="Arial" w:hAnsi="Arial" w:cs="Arial"/>
-        </w:rPr>
-      </w:pPr>
-    </w:p>
-    <w:p>
-      <w:pPr>
-        <w:rPr>
-          <w:rFonts w:ascii="Arial" w:hAnsi="Arial" w:cs="Arial"/>
-        </w:rPr>
-      </w:pPr>
-      <w:r>
-        <w:rPr>
-          <w:rFonts w:ascii="Arial" w:hAnsi="Arial" w:cs="Arial"/>
-        </w:rPr>
+        <w:rPr>
+          <w:rFonts w:ascii="Arial" w:hAnsi="Arial" w:cs="Arial"/>
+        </w:rPr>
+      </w:pPr>
+      <w:r>
+        <w:rPr>
+          <w:rFonts w:ascii="Arial" w:hAnsi="Arial" w:cs="Arial"/>
+        </w:rPr>
+        <w:lastRenderedPageBreak/>
         <w:t>Bronnen:</w:t>
       </w:r>
     </w:p>
@@ -14113,6 +14530,25 @@
       <w:szCs w:val="24"/>
     </w:rPr>
   </w:style>
+  <w:style w:type="table" w:styleId="TableGrid">
+    <w:name w:val="Table Grid"/>
+    <w:basedOn w:val="TableNormal"/>
+    <w:uiPriority w:val="39"/>
+    <w:rsid w:val="007363B8"/>
+    <w:pPr>
+      <w:spacing w:after="0" w:line="240" w:lineRule="auto"/>
+    </w:pPr>
+    <w:tblPr>
+      <w:tblBorders>
+        <w:top w:val="single" w:sz="4" w:space="0" w:color="auto"/>
+        <w:left w:val="single" w:sz="4" w:space="0" w:color="auto"/>
+        <w:bottom w:val="single" w:sz="4" w:space="0" w:color="auto"/>
+        <w:right w:val="single" w:sz="4" w:space="0" w:color="auto"/>
+        <w:insideH w:val="single" w:sz="4" w:space="0" w:color="auto"/>
+        <w:insideV w:val="single" w:sz="4" w:space="0" w:color="auto"/>
+      </w:tblBorders>
+    </w:tblPr>
+  </w:style>
 </w:styles>
 </file>
 
@@ -14382,7 +14818,7 @@
 </file>
 
 <file path=customXml/itemProps1.xml><?xml version="1.0" encoding="utf-8"?>
-<ds:datastoreItem xmlns:ds="http://schemas.openxmlformats.org/officeDocument/2006/customXml" ds:itemID="{687DBD5A-533B-427B-A3F1-5912F33470F1}">
+<ds:datastoreItem xmlns:ds="http://schemas.openxmlformats.org/officeDocument/2006/customXml" ds:itemID="{B4CF7F46-8EBE-4384-B1A0-BB67B5E1BE25}">
   <ds:schemaRefs>
     <ds:schemaRef ds:uri="http://schemas.openxmlformats.org/officeDocument/2006/bibliography"/>
   </ds:schemaRefs>

</xml_diff>